<commit_message>
added relations to logical diagram
</commit_message>
<xml_diff>
--- a/Architecture Patterns and Diagrams/IFB299 Logical Diagram .docx
+++ b/Architecture Patterns and Diagrams/IFB299 Logical Diagram .docx
@@ -19,7 +19,325 @@
         <mc:AlternateContent>
           <mc:Choice Requires="wps">
             <w:drawing>
-              <wp:anchor distT="0" distB="0" distL="114300" distR="114300" simplePos="0" relativeHeight="251672576" behindDoc="0" locked="0" layoutInCell="1" allowOverlap="1" wp14:anchorId="7C5B6E52" wp14:editId="5A01186C">
+              <wp:anchor distT="0" distB="0" distL="114300" distR="114300" simplePos="0" relativeHeight="251692032" behindDoc="0" locked="0" layoutInCell="1" allowOverlap="1" wp14:anchorId="6D799BEC" wp14:editId="3B45231F">
+                <wp:simplePos x="0" y="0"/>
+                <wp:positionH relativeFrom="column">
+                  <wp:posOffset>4419600</wp:posOffset>
+                </wp:positionH>
+                <wp:positionV relativeFrom="paragraph">
+                  <wp:posOffset>170815</wp:posOffset>
+                </wp:positionV>
+                <wp:extent cx="2057400" cy="628650"/>
+                <wp:effectExtent l="0" t="0" r="19050" b="19050"/>
+                <wp:wrapNone/>
+                <wp:docPr id="21" name="Text Box 21"/>
+                <wp:cNvGraphicFramePr/>
+                <a:graphic xmlns:a="http://schemas.openxmlformats.org/drawingml/2006/main">
+                  <a:graphicData uri="http://schemas.microsoft.com/office/word/2010/wordprocessingShape">
+                    <wps:wsp>
+                      <wps:cNvSpPr txBox="1"/>
+                      <wps:spPr>
+                        <a:xfrm>
+                          <a:off x="0" y="0"/>
+                          <a:ext cx="2057400" cy="628650"/>
+                        </a:xfrm>
+                        <a:prstGeom prst="rect">
+                          <a:avLst/>
+                        </a:prstGeom>
+                        <a:solidFill>
+                          <a:schemeClr val="lt1"/>
+                        </a:solidFill>
+                        <a:ln w="6350">
+                          <a:solidFill>
+                            <a:prstClr val="black"/>
+                          </a:solidFill>
+                        </a:ln>
+                      </wps:spPr>
+                      <wps:txbx>
+                        <w:txbxContent>
+                          <w:p>
+                            <w:r>
+                              <w:t>(BOTH) Web server and Back end code managing requests and responses</w:t>
+                            </w:r>
+                          </w:p>
+                        </w:txbxContent>
+                      </wps:txbx>
+                      <wps:bodyPr rot="0" spcFirstLastPara="0" vertOverflow="overflow" horzOverflow="overflow" vert="horz" wrap="square" lIns="91440" tIns="45720" rIns="91440" bIns="45720" numCol="1" spcCol="0" rtlCol="0" fromWordArt="0" anchor="t" anchorCtr="0" forceAA="0" compatLnSpc="1">
+                        <a:prstTxWarp prst="textNoShape">
+                          <a:avLst/>
+                        </a:prstTxWarp>
+                        <a:noAutofit/>
+                      </wps:bodyPr>
+                    </wps:wsp>
+                  </a:graphicData>
+                </a:graphic>
+                <wp14:sizeRelH relativeFrom="margin">
+                  <wp14:pctWidth>0</wp14:pctWidth>
+                </wp14:sizeRelH>
+                <wp14:sizeRelV relativeFrom="margin">
+                  <wp14:pctHeight>0</wp14:pctHeight>
+                </wp14:sizeRelV>
+              </wp:anchor>
+            </w:drawing>
+          </mc:Choice>
+          <mc:Fallback>
+            <w:pict>
+              <v:shapetype w14:anchorId="6D799BEC" id="_x0000_t202" coordsize="21600,21600" o:spt="202" path="m,l,21600r21600,l21600,xe">
+                <v:stroke joinstyle="miter"/>
+                <v:path gradientshapeok="t" o:connecttype="rect"/>
+              </v:shapetype>
+              <v:shape id="Text Box 21" o:spid="_x0000_s1026" type="#_x0000_t202" style="position:absolute;margin-left:348pt;margin-top:13.45pt;width:162pt;height:49.5pt;z-index:251692032;visibility:visible;mso-wrap-style:square;mso-width-percent:0;mso-height-percent:0;mso-wrap-distance-left:9pt;mso-wrap-distance-top:0;mso-wrap-distance-right:9pt;mso-wrap-distance-bottom:0;mso-position-horizontal:absolute;mso-position-horizontal-relative:text;mso-position-vertical:absolute;mso-position-vertical-relative:text;mso-width-percent:0;mso-height-percent:0;mso-width-relative:margin;mso-height-relative:margin;v-text-anchor:top" o:gfxdata="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" fillcolor="white [3201]" strokeweight=".5pt">
+                <v:textbox>
+                  <w:txbxContent>
+                    <w:p>
+                      <w:r>
+                        <w:t>(BOTH) Web server and Back end code managing requests and responses</w:t>
+                      </w:r>
+                    </w:p>
+                  </w:txbxContent>
+                </v:textbox>
+              </v:shape>
+            </w:pict>
+          </mc:Fallback>
+        </mc:AlternateContent>
+      </w:r>
+      <w:r>
+        <w:rPr>
+          <w:noProof/>
+        </w:rPr>
+        <mc:AlternateContent>
+          <mc:Choice Requires="wps">
+            <w:drawing>
+              <wp:anchor distT="0" distB="0" distL="114300" distR="114300" simplePos="0" relativeHeight="251683840" behindDoc="0" locked="0" layoutInCell="1" allowOverlap="1" wp14:anchorId="052445E0" wp14:editId="4FD62C9A">
+                <wp:simplePos x="0" y="0"/>
+                <wp:positionH relativeFrom="column">
+                  <wp:posOffset>1990725</wp:posOffset>
+                </wp:positionH>
+                <wp:positionV relativeFrom="paragraph">
+                  <wp:posOffset>132714</wp:posOffset>
+                </wp:positionV>
+                <wp:extent cx="1133475" cy="485775"/>
+                <wp:effectExtent l="0" t="0" r="28575" b="28575"/>
+                <wp:wrapNone/>
+                <wp:docPr id="17" name="Text Box 17"/>
+                <wp:cNvGraphicFramePr/>
+                <a:graphic xmlns:a="http://schemas.openxmlformats.org/drawingml/2006/main">
+                  <a:graphicData uri="http://schemas.microsoft.com/office/word/2010/wordprocessingShape">
+                    <wps:wsp>
+                      <wps:cNvSpPr txBox="1"/>
+                      <wps:spPr>
+                        <a:xfrm>
+                          <a:off x="0" y="0"/>
+                          <a:ext cx="1133475" cy="485775"/>
+                        </a:xfrm>
+                        <a:prstGeom prst="rect">
+                          <a:avLst/>
+                        </a:prstGeom>
+                        <a:solidFill>
+                          <a:schemeClr val="lt1"/>
+                        </a:solidFill>
+                        <a:ln w="6350">
+                          <a:solidFill>
+                            <a:prstClr val="black"/>
+                          </a:solidFill>
+                        </a:ln>
+                      </wps:spPr>
+                      <wps:txbx>
+                        <w:txbxContent>
+                          <w:p>
+                            <w:r>
+                              <w:t>HTTP Request to Web Server</w:t>
+                            </w:r>
+                          </w:p>
+                        </w:txbxContent>
+                      </wps:txbx>
+                      <wps:bodyPr rot="0" spcFirstLastPara="0" vertOverflow="overflow" horzOverflow="overflow" vert="horz" wrap="square" lIns="91440" tIns="45720" rIns="91440" bIns="45720" numCol="1" spcCol="0" rtlCol="0" fromWordArt="0" anchor="t" anchorCtr="0" forceAA="0" compatLnSpc="1">
+                        <a:prstTxWarp prst="textNoShape">
+                          <a:avLst/>
+                        </a:prstTxWarp>
+                        <a:noAutofit/>
+                      </wps:bodyPr>
+                    </wps:wsp>
+                  </a:graphicData>
+                </a:graphic>
+                <wp14:sizeRelV relativeFrom="margin">
+                  <wp14:pctHeight>0</wp14:pctHeight>
+                </wp14:sizeRelV>
+              </wp:anchor>
+            </w:drawing>
+          </mc:Choice>
+          <mc:Fallback>
+            <w:pict>
+              <v:shape w14:anchorId="052445E0" id="Text Box 17" o:spid="_x0000_s1027" type="#_x0000_t202" style="position:absolute;margin-left:156.75pt;margin-top:10.45pt;width:89.25pt;height:38.25pt;z-index:251683840;visibility:visible;mso-wrap-style:square;mso-height-percent:0;mso-wrap-distance-left:9pt;mso-wrap-distance-top:0;mso-wrap-distance-right:9pt;mso-wrap-distance-bottom:0;mso-position-horizontal:absolute;mso-position-horizontal-relative:text;mso-position-vertical:absolute;mso-position-vertical-relative:text;mso-height-percent:0;mso-height-relative:margin;v-text-anchor:top" o:gfxdata="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" fillcolor="white [3201]" strokeweight=".5pt">
+                <v:textbox>
+                  <w:txbxContent>
+                    <w:p>
+                      <w:r>
+                        <w:t>HTTP Request to Web Server</w:t>
+                      </w:r>
+                    </w:p>
+                  </w:txbxContent>
+                </v:textbox>
+              </v:shape>
+            </w:pict>
+          </mc:Fallback>
+        </mc:AlternateContent>
+      </w:r>
+    </w:p>
+    <w:p>
+      <w:r>
+        <w:rPr>
+          <w:noProof/>
+        </w:rPr>
+        <mc:AlternateContent>
+          <mc:Choice Requires="wps">
+            <w:drawing>
+              <wp:anchor distT="0" distB="0" distL="114300" distR="114300" simplePos="0" relativeHeight="251689984" behindDoc="0" locked="0" layoutInCell="1" allowOverlap="1" wp14:anchorId="1437FB45" wp14:editId="3FC172A3">
+                <wp:simplePos x="0" y="0"/>
+                <wp:positionH relativeFrom="column">
+                  <wp:posOffset>3181350</wp:posOffset>
+                </wp:positionH>
+                <wp:positionV relativeFrom="paragraph">
+                  <wp:posOffset>161290</wp:posOffset>
+                </wp:positionV>
+                <wp:extent cx="1181100" cy="1000125"/>
+                <wp:effectExtent l="38100" t="0" r="19050" b="47625"/>
+                <wp:wrapNone/>
+                <wp:docPr id="20" name="Straight Arrow Connector 20"/>
+                <wp:cNvGraphicFramePr/>
+                <a:graphic xmlns:a="http://schemas.openxmlformats.org/drawingml/2006/main">
+                  <a:graphicData uri="http://schemas.microsoft.com/office/word/2010/wordprocessingShape">
+                    <wps:wsp>
+                      <wps:cNvCnPr/>
+                      <wps:spPr>
+                        <a:xfrm flipH="1">
+                          <a:off x="0" y="0"/>
+                          <a:ext cx="1181100" cy="1000125"/>
+                        </a:xfrm>
+                        <a:prstGeom prst="straightConnector1">
+                          <a:avLst/>
+                        </a:prstGeom>
+                        <a:ln>
+                          <a:tailEnd type="triangle"/>
+                        </a:ln>
+                      </wps:spPr>
+                      <wps:style>
+                        <a:lnRef idx="1">
+                          <a:schemeClr val="accent1"/>
+                        </a:lnRef>
+                        <a:fillRef idx="0">
+                          <a:schemeClr val="accent1"/>
+                        </a:fillRef>
+                        <a:effectRef idx="0">
+                          <a:schemeClr val="accent1"/>
+                        </a:effectRef>
+                        <a:fontRef idx="minor">
+                          <a:schemeClr val="tx1"/>
+                        </a:fontRef>
+                      </wps:style>
+                      <wps:bodyPr/>
+                    </wps:wsp>
+                  </a:graphicData>
+                </a:graphic>
+                <wp14:sizeRelH relativeFrom="margin">
+                  <wp14:pctWidth>0</wp14:pctWidth>
+                </wp14:sizeRelH>
+                <wp14:sizeRelV relativeFrom="margin">
+                  <wp14:pctHeight>0</wp14:pctHeight>
+                </wp14:sizeRelV>
+              </wp:anchor>
+            </w:drawing>
+          </mc:Choice>
+          <mc:Fallback>
+            <w:pict>
+              <v:shapetype w14:anchorId="5B445F3A" id="_x0000_t32" coordsize="21600,21600" o:spt="32" o:oned="t" path="m,l21600,21600e" filled="f">
+                <v:path arrowok="t" fillok="f" o:connecttype="none"/>
+                <o:lock v:ext="edit" shapetype="t"/>
+              </v:shapetype>
+              <v:shape id="Straight Arrow Connector 20" o:spid="_x0000_s1026" type="#_x0000_t32" style="position:absolute;margin-left:250.5pt;margin-top:12.7pt;width:93pt;height:78.75pt;flip:x;z-index:251689984;visibility:visible;mso-wrap-style:square;mso-width-percent:0;mso-height-percent:0;mso-wrap-distance-left:9pt;mso-wrap-distance-top:0;mso-wrap-distance-right:9pt;mso-wrap-distance-bottom:0;mso-position-horizontal:absolute;mso-position-horizontal-relative:text;mso-position-vertical:absolute;mso-position-vertical-relative:text;mso-width-percent:0;mso-height-percent:0;mso-width-relative:margin;mso-height-relative:margin" o:gfxdata="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" strokecolor="#4472c4 [3204]" strokeweight=".5pt">
+                <v:stroke endarrow="block" joinstyle="miter"/>
+              </v:shape>
+            </w:pict>
+          </mc:Fallback>
+        </mc:AlternateContent>
+      </w:r>
+      <w:r>
+        <w:rPr>
+          <w:noProof/>
+        </w:rPr>
+        <mc:AlternateContent>
+          <mc:Choice Requires="wps">
+            <w:drawing>
+              <wp:anchor distT="0" distB="0" distL="114300" distR="114300" simplePos="0" relativeHeight="251682816" behindDoc="0" locked="0" layoutInCell="1" allowOverlap="1" wp14:anchorId="74D1A271" wp14:editId="3C47DF31">
+                <wp:simplePos x="0" y="0"/>
+                <wp:positionH relativeFrom="column">
+                  <wp:posOffset>1409700</wp:posOffset>
+                </wp:positionH>
+                <wp:positionV relativeFrom="paragraph">
+                  <wp:posOffset>46990</wp:posOffset>
+                </wp:positionV>
+                <wp:extent cx="504825" cy="809625"/>
+                <wp:effectExtent l="38100" t="0" r="28575" b="47625"/>
+                <wp:wrapNone/>
+                <wp:docPr id="16" name="Straight Arrow Connector 16"/>
+                <wp:cNvGraphicFramePr/>
+                <a:graphic xmlns:a="http://schemas.openxmlformats.org/drawingml/2006/main">
+                  <a:graphicData uri="http://schemas.microsoft.com/office/word/2010/wordprocessingShape">
+                    <wps:wsp>
+                      <wps:cNvCnPr/>
+                      <wps:spPr>
+                        <a:xfrm flipH="1">
+                          <a:off x="0" y="0"/>
+                          <a:ext cx="504825" cy="809625"/>
+                        </a:xfrm>
+                        <a:prstGeom prst="straightConnector1">
+                          <a:avLst/>
+                        </a:prstGeom>
+                        <a:ln>
+                          <a:tailEnd type="triangle"/>
+                        </a:ln>
+                      </wps:spPr>
+                      <wps:style>
+                        <a:lnRef idx="1">
+                          <a:schemeClr val="accent1"/>
+                        </a:lnRef>
+                        <a:fillRef idx="0">
+                          <a:schemeClr val="accent1"/>
+                        </a:fillRef>
+                        <a:effectRef idx="0">
+                          <a:schemeClr val="accent1"/>
+                        </a:effectRef>
+                        <a:fontRef idx="minor">
+                          <a:schemeClr val="tx1"/>
+                        </a:fontRef>
+                      </wps:style>
+                      <wps:bodyPr/>
+                    </wps:wsp>
+                  </a:graphicData>
+                </a:graphic>
+              </wp:anchor>
+            </w:drawing>
+          </mc:Choice>
+          <mc:Fallback>
+            <w:pict>
+              <v:shape w14:anchorId="744C18B2" id="Straight Arrow Connector 16" o:spid="_x0000_s1026" type="#_x0000_t32" style="position:absolute;margin-left:111pt;margin-top:3.7pt;width:39.75pt;height:63.75pt;flip:x;z-index:251682816;visibility:visible;mso-wrap-style:square;mso-wrap-distance-left:9pt;mso-wrap-distance-top:0;mso-wrap-distance-right:9pt;mso-wrap-distance-bottom:0;mso-position-horizontal:absolute;mso-position-horizontal-relative:text;mso-position-vertical:absolute;mso-position-vertical-relative:text" o:gfxdata="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" strokecolor="#4472c4 [3204]" strokeweight=".5pt">
+                <v:stroke endarrow="block" joinstyle="miter"/>
+              </v:shape>
+            </w:pict>
+          </mc:Fallback>
+        </mc:AlternateContent>
+      </w:r>
+    </w:p>
+    <w:p/>
+    <w:p>
+      <w:r>
+        <w:rPr>
+          <w:noProof/>
+        </w:rPr>
+        <mc:AlternateContent>
+          <mc:Choice Requires="wps">
+            <w:drawing>
+              <wp:anchor distT="0" distB="0" distL="114300" distR="114300" simplePos="0" relativeHeight="251672576" behindDoc="0" locked="0" layoutInCell="1" allowOverlap="1" wp14:anchorId="7C5B6E52" wp14:editId="49A0930F">
                 <wp:simplePos x="0" y="0"/>
                 <wp:positionH relativeFrom="column">
                   <wp:posOffset>5191125</wp:posOffset>
@@ -96,7 +414,7 @@
           </mc:Choice>
           <mc:Fallback>
             <w:pict>
-              <v:rect w14:anchorId="7C5B6E52" id="Rectangle 4" o:spid="_x0000_s1026" style="position:absolute;margin-left:408.75pt;margin-top:.7pt;width:98.25pt;height:105.75pt;z-index:251672576;visibility:visible;mso-wrap-style:square;mso-wrap-distance-left:9pt;mso-wrap-distance-top:0;mso-wrap-distance-right:9pt;mso-wrap-distance-bottom:0;mso-position-horizontal:absolute;mso-position-horizontal-relative:text;mso-position-vertical:absolute;mso-position-vertical-relative:text;v-text-anchor:middle" o:gfxdata="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" fillcolor="#e7e6e6 [3214]" strokecolor="#1f3763 [1604]" strokeweight="1pt">
+              <v:rect w14:anchorId="7C5B6E52" id="Rectangle 4" o:spid="_x0000_s1028" style="position:absolute;margin-left:408.75pt;margin-top:.7pt;width:98.25pt;height:105.75pt;z-index:251672576;visibility:visible;mso-wrap-style:square;mso-wrap-distance-left:9pt;mso-wrap-distance-top:0;mso-wrap-distance-right:9pt;mso-wrap-distance-bottom:0;mso-position-horizontal:absolute;mso-position-horizontal-relative:text;mso-position-vertical:absolute;mso-position-vertical-relative:text;v-text-anchor:middle" o:gfxdata="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" fillcolor="#e7e6e6 [3214]" strokecolor="#1f3763 [1604]" strokeweight="1pt">
                 <v:textbox>
                   <w:txbxContent>
                     <w:p>
@@ -204,7 +522,7 @@
           </mc:Choice>
           <mc:Fallback>
             <w:pict>
-              <v:rect w14:anchorId="3D83D9D4" id="Rectangle 3" o:spid="_x0000_s1027" style="position:absolute;margin-left:273pt;margin-top:.7pt;width:98.25pt;height:105.75pt;z-index:251670528;visibility:visible;mso-wrap-style:square;mso-wrap-distance-left:9pt;mso-wrap-distance-top:0;mso-wrap-distance-right:9pt;mso-wrap-distance-bottom:0;mso-position-horizontal:absolute;mso-position-horizontal-relative:text;mso-position-vertical:absolute;mso-position-vertical-relative:text;v-text-anchor:middle" o:gfxdata="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" fillcolor="#e7e6e6 [3214]" strokecolor="#1f3763 [1604]" strokeweight="1pt">
+              <v:rect w14:anchorId="3D83D9D4" id="Rectangle 3" o:spid="_x0000_s1029" style="position:absolute;margin-left:273pt;margin-top:.7pt;width:98.25pt;height:105.75pt;z-index:251670528;visibility:visible;mso-wrap-style:square;mso-wrap-distance-left:9pt;mso-wrap-distance-top:0;mso-wrap-distance-right:9pt;mso-wrap-distance-bottom:0;mso-position-horizontal:absolute;mso-position-horizontal-relative:text;mso-position-vertical:absolute;mso-position-vertical-relative:text;v-text-anchor:middle" o:gfxdata="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" fillcolor="#e7e6e6 [3214]" strokecolor="#1f3763 [1604]" strokeweight="1pt">
                 <v:textbox>
                   <w:txbxContent>
                     <w:p>
@@ -312,7 +630,7 @@
           </mc:Choice>
           <mc:Fallback>
             <w:pict>
-              <v:rect w14:anchorId="0A699555" id="Rectangle 2" o:spid="_x0000_s1028" style="position:absolute;margin-left:135.75pt;margin-top:.7pt;width:98.25pt;height:105.75pt;z-index:251668480;visibility:visible;mso-wrap-style:square;mso-wrap-distance-left:9pt;mso-wrap-distance-top:0;mso-wrap-distance-right:9pt;mso-wrap-distance-bottom:0;mso-position-horizontal:absolute;mso-position-horizontal-relative:text;mso-position-vertical:absolute;mso-position-vertical-relative:text;v-text-anchor:middle" o:gfxdata="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" fillcolor="#e7e6e6 [3214]" strokecolor="#1f3763 [1604]" strokeweight="1pt">
+              <v:rect w14:anchorId="0A699555" id="Rectangle 2" o:spid="_x0000_s1030" style="position:absolute;margin-left:135.75pt;margin-top:.7pt;width:98.25pt;height:105.75pt;z-index:251668480;visibility:visible;mso-wrap-style:square;mso-wrap-distance-left:9pt;mso-wrap-distance-top:0;mso-wrap-distance-right:9pt;mso-wrap-distance-bottom:0;mso-position-horizontal:absolute;mso-position-horizontal-relative:text;mso-position-vertical:absolute;mso-position-vertical-relative:text;v-text-anchor:middle" o:gfxdata="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" fillcolor="#e7e6e6 [3214]" strokecolor="#1f3763 [1604]" strokeweight="1pt">
                 <v:textbox>
                   <w:txbxContent>
                     <w:p>
@@ -420,7 +738,7 @@
           </mc:Choice>
           <mc:Fallback>
             <w:pict>
-              <v:rect w14:anchorId="4A0A28FE" id="Rectangle 1" o:spid="_x0000_s1029" style="position:absolute;margin-left:0;margin-top:.75pt;width:98.25pt;height:105.75pt;z-index:251659264;visibility:visible;mso-wrap-style:square;mso-wrap-distance-left:9pt;mso-wrap-distance-top:0;mso-wrap-distance-right:9pt;mso-wrap-distance-bottom:0;mso-position-horizontal:left;mso-position-horizontal-relative:margin;mso-position-vertical:absolute;mso-position-vertical-relative:text;v-text-anchor:middle" o:gfxdata="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" fillcolor="#e7e6e6 [3214]" strokecolor="#1f3763 [1604]" strokeweight="1pt">
+              <v:rect w14:anchorId="4A0A28FE" id="Rectangle 1" o:spid="_x0000_s1031" style="position:absolute;margin-left:0;margin-top:.75pt;width:98.25pt;height:105.75pt;z-index:251659264;visibility:visible;mso-wrap-style:square;mso-wrap-distance-left:9pt;mso-wrap-distance-top:0;mso-wrap-distance-right:9pt;mso-wrap-distance-bottom:0;mso-position-horizontal:left;mso-position-horizontal-relative:margin;mso-position-vertical:absolute;mso-position-vertical-relative:text;v-text-anchor:middle" o:gfxdata="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" fillcolor="#e7e6e6 [3214]" strokecolor="#1f3763 [1604]" strokeweight="1pt">
                 <v:textbox>
                   <w:txbxContent>
                     <w:p>
@@ -446,8 +764,8 @@
         </mc:AlternateContent>
       </w:r>
     </w:p>
-    <w:bookmarkStart w:id="0" w:name="_Hlk523824271"/>
     <w:p>
+      <w:bookmarkStart w:id="0" w:name="_Hlk523824271"/>
       <w:r>
         <w:rPr>
           <w:noProof/>
@@ -455,7 +773,7 @@
         <mc:AlternateContent>
           <mc:Choice Requires="wps">
             <w:drawing>
-              <wp:anchor distT="0" distB="0" distL="114300" distR="114300" simplePos="0" relativeHeight="251663360" behindDoc="0" locked="0" layoutInCell="1" allowOverlap="1" wp14:anchorId="6CB0D80D" wp14:editId="7E61E320">
+              <wp:anchor distT="0" distB="0" distL="114300" distR="114300" simplePos="0" relativeHeight="251663360" behindDoc="0" locked="0" layoutInCell="1" allowOverlap="1" wp14:anchorId="6CB0D80D" wp14:editId="3CEBE415">
                 <wp:simplePos x="0" y="0"/>
                 <wp:positionH relativeFrom="column">
                   <wp:posOffset>4714875</wp:posOffset>
@@ -507,11 +825,7 @@
           </mc:Choice>
           <mc:Fallback>
             <w:pict>
-              <v:shapetype w14:anchorId="1760927C" id="_x0000_t32" coordsize="21600,21600" o:spt="32" o:oned="t" path="m,l21600,21600e" filled="f">
-                <v:path arrowok="t" fillok="f" o:connecttype="none"/>
-                <o:lock v:ext="edit" shapetype="t"/>
-              </v:shapetype>
-              <v:shape id="Straight Arrow Connector 8" o:spid="_x0000_s1026" type="#_x0000_t32" style="position:absolute;margin-left:371.25pt;margin-top:9.05pt;width:37.5pt;height:0;z-index:251663360;visibility:visible;mso-wrap-style:square;mso-wrap-distance-left:9pt;mso-wrap-distance-top:0;mso-wrap-distance-right:9pt;mso-wrap-distance-bottom:0;mso-position-horizontal:absolute;mso-position-horizontal-relative:text;mso-position-vertical:absolute;mso-position-vertical-relative:text" o:gfxdata="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" strokecolor="#4472c4 [3204]" strokeweight=".5pt">
+              <v:shape w14:anchorId="07915879" id="Straight Arrow Connector 8" o:spid="_x0000_s1026" type="#_x0000_t32" style="position:absolute;margin-left:371.25pt;margin-top:9.05pt;width:37.5pt;height:0;z-index:251663360;visibility:visible;mso-wrap-style:square;mso-wrap-distance-left:9pt;mso-wrap-distance-top:0;mso-wrap-distance-right:9pt;mso-wrap-distance-bottom:0;mso-position-horizontal:absolute;mso-position-horizontal-relative:text;mso-position-vertical:absolute;mso-position-vertical-relative:text" o:gfxdata="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" strokecolor="#4472c4 [3204]" strokeweight=".5pt">
                 <v:stroke endarrow="block" joinstyle="miter"/>
               </v:shape>
             </w:pict>
@@ -659,7 +973,79 @@
         <mc:AlternateContent>
           <mc:Choice Requires="wps">
             <w:drawing>
-              <wp:anchor distT="0" distB="0" distL="114300" distR="114300" simplePos="0" relativeHeight="251681792" behindDoc="0" locked="0" layoutInCell="1" allowOverlap="1" wp14:anchorId="3DA03CF8" wp14:editId="735C4247">
+              <wp:anchor distT="0" distB="0" distL="114300" distR="114300" simplePos="0" relativeHeight="251694080" behindDoc="0" locked="0" layoutInCell="1" allowOverlap="1" wp14:anchorId="696C1E58" wp14:editId="0CECFA3E">
+                <wp:simplePos x="0" y="0"/>
+                <wp:positionH relativeFrom="column">
+                  <wp:posOffset>4848224</wp:posOffset>
+                </wp:positionH>
+                <wp:positionV relativeFrom="paragraph">
+                  <wp:posOffset>47624</wp:posOffset>
+                </wp:positionV>
+                <wp:extent cx="200025" cy="866775"/>
+                <wp:effectExtent l="57150" t="38100" r="28575" b="28575"/>
+                <wp:wrapNone/>
+                <wp:docPr id="22" name="Straight Arrow Connector 22"/>
+                <wp:cNvGraphicFramePr/>
+                <a:graphic xmlns:a="http://schemas.openxmlformats.org/drawingml/2006/main">
+                  <a:graphicData uri="http://schemas.microsoft.com/office/word/2010/wordprocessingShape">
+                    <wps:wsp>
+                      <wps:cNvCnPr/>
+                      <wps:spPr>
+                        <a:xfrm flipH="1" flipV="1">
+                          <a:off x="0" y="0"/>
+                          <a:ext cx="200025" cy="866775"/>
+                        </a:xfrm>
+                        <a:prstGeom prst="straightConnector1">
+                          <a:avLst/>
+                        </a:prstGeom>
+                        <a:ln>
+                          <a:tailEnd type="triangle"/>
+                        </a:ln>
+                      </wps:spPr>
+                      <wps:style>
+                        <a:lnRef idx="1">
+                          <a:schemeClr val="accent1"/>
+                        </a:lnRef>
+                        <a:fillRef idx="0">
+                          <a:schemeClr val="accent1"/>
+                        </a:fillRef>
+                        <a:effectRef idx="0">
+                          <a:schemeClr val="accent1"/>
+                        </a:effectRef>
+                        <a:fontRef idx="minor">
+                          <a:schemeClr val="tx1"/>
+                        </a:fontRef>
+                      </wps:style>
+                      <wps:bodyPr/>
+                    </wps:wsp>
+                  </a:graphicData>
+                </a:graphic>
+                <wp14:sizeRelH relativeFrom="margin">
+                  <wp14:pctWidth>0</wp14:pctWidth>
+                </wp14:sizeRelH>
+                <wp14:sizeRelV relativeFrom="margin">
+                  <wp14:pctHeight>0</wp14:pctHeight>
+                </wp14:sizeRelV>
+              </wp:anchor>
+            </w:drawing>
+          </mc:Choice>
+          <mc:Fallback>
+            <w:pict>
+              <v:shape w14:anchorId="63CE1623" id="Straight Arrow Connector 22" o:spid="_x0000_s1026" type="#_x0000_t32" style="position:absolute;margin-left:381.75pt;margin-top:3.75pt;width:15.75pt;height:68.25pt;flip:x y;z-index:251694080;visibility:visible;mso-wrap-style:square;mso-width-percent:0;mso-height-percent:0;mso-wrap-distance-left:9pt;mso-wrap-distance-top:0;mso-wrap-distance-right:9pt;mso-wrap-distance-bottom:0;mso-position-horizontal:absolute;mso-position-horizontal-relative:text;mso-position-vertical:absolute;mso-position-vertical-relative:text;mso-width-percent:0;mso-height-percent:0;mso-width-relative:margin;mso-height-relative:margin" o:gfxdata="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" strokecolor="#4472c4 [3204]" strokeweight=".5pt">
+                <v:stroke endarrow="block" joinstyle="miter"/>
+              </v:shape>
+            </w:pict>
+          </mc:Fallback>
+        </mc:AlternateContent>
+      </w:r>
+      <w:r>
+        <w:rPr>
+          <w:noProof/>
+        </w:rPr>
+        <mc:AlternateContent>
+          <mc:Choice Requires="wps">
+            <w:drawing>
+              <wp:anchor distT="0" distB="0" distL="114300" distR="114300" simplePos="0" relativeHeight="251681792" behindDoc="0" locked="0" layoutInCell="1" allowOverlap="1" wp14:anchorId="3DA03CF8" wp14:editId="540567FA">
                 <wp:simplePos x="0" y="0"/>
                 <wp:positionH relativeFrom="column">
                   <wp:posOffset>3609975</wp:posOffset>
@@ -722,11 +1108,7 @@
           </mc:Choice>
           <mc:Fallback>
             <w:pict>
-              <v:shapetype w14:anchorId="3DA03CF8" id="_x0000_t202" coordsize="21600,21600" o:spt="202" path="m,l,21600r21600,l21600,xe">
-                <v:stroke joinstyle="miter"/>
-                <v:path gradientshapeok="t" o:connecttype="rect"/>
-              </v:shapetype>
-              <v:shape id="Text Box 15" o:spid="_x0000_s1030" type="#_x0000_t202" style="position:absolute;margin-left:284.25pt;margin-top:13.45pt;width:80.25pt;height:38.25pt;z-index:251681792;visibility:visible;mso-wrap-style:square;mso-width-percent:0;mso-height-percent:0;mso-wrap-distance-left:9pt;mso-wrap-distance-top:0;mso-wrap-distance-right:9pt;mso-wrap-distance-bottom:0;mso-position-horizontal:absolute;mso-position-horizontal-relative:text;mso-position-vertical:absolute;mso-position-vertical-relative:text;mso-width-percent:0;mso-height-percent:0;mso-width-relative:margin;mso-height-relative:margin;v-text-anchor:top" o:gfxdata="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" fillcolor="white [3201]" strokeweight=".5pt">
+              <v:shape w14:anchorId="3DA03CF8" id="Text Box 15" o:spid="_x0000_s1032" type="#_x0000_t202" style="position:absolute;margin-left:284.25pt;margin-top:13.45pt;width:80.25pt;height:38.25pt;z-index:251681792;visibility:visible;mso-wrap-style:square;mso-width-percent:0;mso-height-percent:0;mso-wrap-distance-left:9pt;mso-wrap-distance-top:0;mso-wrap-distance-right:9pt;mso-wrap-distance-bottom:0;mso-position-horizontal:absolute;mso-position-horizontal-relative:text;mso-position-vertical:absolute;mso-position-vertical-relative:text;mso-width-percent:0;mso-height-percent:0;mso-width-relative:margin;mso-height-relative:margin;v-text-anchor:top" o:gfxdata="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" fillcolor="white [3201]" strokeweight=".5pt">
                 <v:textbox>
                   <w:txbxContent>
                     <w:p>
@@ -741,8 +1123,6 @@
           </mc:Fallback>
         </mc:AlternateContent>
       </w:r>
-      <w:bookmarkStart w:id="1" w:name="_GoBack"/>
-      <w:bookmarkEnd w:id="1"/>
       <w:r>
         <w:rPr>
           <w:noProof/>
@@ -813,7 +1193,7 @@
           </mc:Choice>
           <mc:Fallback>
             <w:pict>
-              <v:shape w14:anchorId="6C047C05" id="Text Box 13" o:spid="_x0000_s1031" type="#_x0000_t202" style="position:absolute;margin-left:146.25pt;margin-top:12.7pt;width:80.25pt;height:21.75pt;z-index:251677696;visibility:visible;mso-wrap-style:square;mso-width-percent:0;mso-height-percent:0;mso-wrap-distance-left:9pt;mso-wrap-distance-top:0;mso-wrap-distance-right:9pt;mso-wrap-distance-bottom:0;mso-position-horizontal:absolute;mso-position-horizontal-relative:text;mso-position-vertical:absolute;mso-position-vertical-relative:text;mso-width-percent:0;mso-height-percent:0;mso-width-relative:margin;mso-height-relative:margin;v-text-anchor:top" o:gfxdata="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" fillcolor="white [3201]" strokeweight=".5pt">
+              <v:shape w14:anchorId="6C047C05" id="Text Box 13" o:spid="_x0000_s1033" type="#_x0000_t202" style="position:absolute;margin-left:146.25pt;margin-top:12.7pt;width:80.25pt;height:21.75pt;z-index:251677696;visibility:visible;mso-wrap-style:square;mso-width-percent:0;mso-height-percent:0;mso-wrap-distance-left:9pt;mso-wrap-distance-top:0;mso-wrap-distance-right:9pt;mso-wrap-distance-bottom:0;mso-position-horizontal:absolute;mso-position-horizontal-relative:text;mso-position-vertical:absolute;mso-position-vertical-relative:text;mso-width-percent:0;mso-height-percent:0;mso-width-relative:margin;mso-height-relative:margin;v-text-anchor:top" o:gfxdata="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" fillcolor="white [3201]" strokeweight=".5pt">
                 <v:textbox>
                   <w:txbxContent>
                     <w:p>
@@ -898,7 +1278,7 @@
           </mc:Choice>
           <mc:Fallback>
             <w:pict>
-              <v:shape w14:anchorId="58A54BC6" id="Text Box 6" o:spid="_x0000_s1032" type="#_x0000_t202" style="position:absolute;margin-left:12.75pt;margin-top:12.65pt;width:75.75pt;height:21.75pt;z-index:251673600;visibility:visible;mso-wrap-style:square;mso-width-percent:0;mso-height-percent:0;mso-wrap-distance-left:9pt;mso-wrap-distance-top:0;mso-wrap-distance-right:9pt;mso-wrap-distance-bottom:0;mso-position-horizontal:absolute;mso-position-horizontal-relative:text;mso-position-vertical:absolute;mso-position-vertical-relative:text;mso-width-percent:0;mso-height-percent:0;mso-width-relative:margin;mso-height-relative:margin;v-text-anchor:top" o:gfxdata="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" fillcolor="white [3201]" strokeweight=".5pt">
+              <v:shape w14:anchorId="58A54BC6" id="Text Box 6" o:spid="_x0000_s1034" type="#_x0000_t202" style="position:absolute;margin-left:12.75pt;margin-top:12.65pt;width:75.75pt;height:21.75pt;z-index:251673600;visibility:visible;mso-wrap-style:square;mso-width-percent:0;mso-height-percent:0;mso-wrap-distance-left:9pt;mso-wrap-distance-top:0;mso-wrap-distance-right:9pt;mso-wrap-distance-bottom:0;mso-position-horizontal:absolute;mso-position-horizontal-relative:text;mso-position-vertical:absolute;mso-position-vertical-relative:text;mso-width-percent:0;mso-height-percent:0;mso-width-relative:margin;mso-height-relative:margin;v-text-anchor:top" o:gfxdata="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" fillcolor="white [3201]" strokeweight=".5pt">
                 <v:textbox>
                   <w:txbxContent>
                     <w:p>
@@ -1121,6 +1501,78 @@
         <mc:AlternateContent>
           <mc:Choice Requires="wps">
             <w:drawing>
+              <wp:anchor distT="0" distB="0" distL="114300" distR="114300" simplePos="0" relativeHeight="251685888" behindDoc="0" locked="0" layoutInCell="1" allowOverlap="1" wp14:anchorId="539C3E7E" wp14:editId="78A90807">
+                <wp:simplePos x="0" y="0"/>
+                <wp:positionH relativeFrom="column">
+                  <wp:posOffset>1419224</wp:posOffset>
+                </wp:positionH>
+                <wp:positionV relativeFrom="paragraph">
+                  <wp:posOffset>47624</wp:posOffset>
+                </wp:positionV>
+                <wp:extent cx="409575" cy="847725"/>
+                <wp:effectExtent l="38100" t="38100" r="28575" b="28575"/>
+                <wp:wrapNone/>
+                <wp:docPr id="18" name="Straight Arrow Connector 18"/>
+                <wp:cNvGraphicFramePr/>
+                <a:graphic xmlns:a="http://schemas.openxmlformats.org/drawingml/2006/main">
+                  <a:graphicData uri="http://schemas.microsoft.com/office/word/2010/wordprocessingShape">
+                    <wps:wsp>
+                      <wps:cNvCnPr/>
+                      <wps:spPr>
+                        <a:xfrm flipH="1" flipV="1">
+                          <a:off x="0" y="0"/>
+                          <a:ext cx="409575" cy="847725"/>
+                        </a:xfrm>
+                        <a:prstGeom prst="straightConnector1">
+                          <a:avLst/>
+                        </a:prstGeom>
+                        <a:ln>
+                          <a:tailEnd type="triangle"/>
+                        </a:ln>
+                      </wps:spPr>
+                      <wps:style>
+                        <a:lnRef idx="1">
+                          <a:schemeClr val="accent1"/>
+                        </a:lnRef>
+                        <a:fillRef idx="0">
+                          <a:schemeClr val="accent1"/>
+                        </a:fillRef>
+                        <a:effectRef idx="0">
+                          <a:schemeClr val="accent1"/>
+                        </a:effectRef>
+                        <a:fontRef idx="minor">
+                          <a:schemeClr val="tx1"/>
+                        </a:fontRef>
+                      </wps:style>
+                      <wps:bodyPr/>
+                    </wps:wsp>
+                  </a:graphicData>
+                </a:graphic>
+                <wp14:sizeRelH relativeFrom="margin">
+                  <wp14:pctWidth>0</wp14:pctWidth>
+                </wp14:sizeRelH>
+                <wp14:sizeRelV relativeFrom="margin">
+                  <wp14:pctHeight>0</wp14:pctHeight>
+                </wp14:sizeRelV>
+              </wp:anchor>
+            </w:drawing>
+          </mc:Choice>
+          <mc:Fallback>
+            <w:pict>
+              <v:shape w14:anchorId="39B44EB8" id="Straight Arrow Connector 18" o:spid="_x0000_s1026" type="#_x0000_t32" style="position:absolute;margin-left:111.75pt;margin-top:3.75pt;width:32.25pt;height:66.75pt;flip:x y;z-index:251685888;visibility:visible;mso-wrap-style:square;mso-width-percent:0;mso-height-percent:0;mso-wrap-distance-left:9pt;mso-wrap-distance-top:0;mso-wrap-distance-right:9pt;mso-wrap-distance-bottom:0;mso-position-horizontal:absolute;mso-position-horizontal-relative:text;mso-position-vertical:absolute;mso-position-vertical-relative:text;mso-width-percent:0;mso-height-percent:0;mso-width-relative:margin;mso-height-relative:margin" o:gfxdata="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" strokecolor="#4472c4 [3204]" strokeweight=".5pt">
+                <v:stroke endarrow="block" joinstyle="miter"/>
+              </v:shape>
+            </w:pict>
+          </mc:Fallback>
+        </mc:AlternateContent>
+      </w:r>
+      <w:r>
+        <w:rPr>
+          <w:noProof/>
+        </w:rPr>
+        <mc:AlternateContent>
+          <mc:Choice Requires="wps">
+            <w:drawing>
               <wp:anchor distT="0" distB="0" distL="114300" distR="114300" simplePos="0" relativeHeight="251679744" behindDoc="0" locked="0" layoutInCell="1" allowOverlap="1" wp14:anchorId="7320B42D" wp14:editId="4EFA36E0">
                 <wp:simplePos x="0" y="0"/>
                 <wp:positionH relativeFrom="column">
@@ -1184,7 +1636,7 @@
           </mc:Choice>
           <mc:Fallback>
             <w:pict>
-              <v:shape w14:anchorId="7320B42D" id="Text Box 14" o:spid="_x0000_s1033" type="#_x0000_t202" style="position:absolute;margin-left:146.25pt;margin-top:14.2pt;width:80.25pt;height:21.75pt;z-index:251679744;visibility:visible;mso-wrap-style:square;mso-width-percent:0;mso-height-percent:0;mso-wrap-distance-left:9pt;mso-wrap-distance-top:0;mso-wrap-distance-right:9pt;mso-wrap-distance-bottom:0;mso-position-horizontal:absolute;mso-position-horizontal-relative:text;mso-position-vertical:absolute;mso-position-vertical-relative:text;mso-width-percent:0;mso-height-percent:0;mso-width-relative:margin;mso-height-relative:margin;v-text-anchor:top" o:gfxdata="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" fillcolor="white [3201]" strokeweight=".5pt">
+              <v:shape w14:anchorId="7320B42D" id="Text Box 14" o:spid="_x0000_s1035" type="#_x0000_t202" style="position:absolute;margin-left:146.25pt;margin-top:14.2pt;width:80.25pt;height:21.75pt;z-index:251679744;visibility:visible;mso-wrap-style:square;mso-width-percent:0;mso-height-percent:0;mso-wrap-distance-left:9pt;mso-wrap-distance-top:0;mso-wrap-distance-right:9pt;mso-wrap-distance-bottom:0;mso-position-horizontal:absolute;mso-position-horizontal-relative:text;mso-position-vertical:absolute;mso-position-vertical-relative:text;mso-width-percent:0;mso-height-percent:0;mso-width-relative:margin;mso-height-relative:margin;v-text-anchor:top" o:gfxdata="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" fillcolor="white [3201]" strokeweight=".5pt">
                 <v:textbox>
                   <w:txbxContent>
                     <w:p>
@@ -1244,10 +1696,7 @@
                         <w:txbxContent>
                           <w:p>
                             <w:r>
-                              <w:t xml:space="preserve">Web </w:t>
-                            </w:r>
-                            <w:r>
-                              <w:t>Application</w:t>
+                              <w:t>Web Application</w:t>
                             </w:r>
                           </w:p>
                         </w:txbxContent>
@@ -1272,15 +1721,12 @@
           </mc:Choice>
           <mc:Fallback>
             <w:pict>
-              <v:shape w14:anchorId="04D594B8" id="Text Box 9" o:spid="_x0000_s1034" type="#_x0000_t202" style="position:absolute;margin-left:6pt;margin-top:14.2pt;width:92.25pt;height:21.75pt;z-index:251675648;visibility:visible;mso-wrap-style:square;mso-width-percent:0;mso-height-percent:0;mso-wrap-distance-left:9pt;mso-wrap-distance-top:0;mso-wrap-distance-right:9pt;mso-wrap-distance-bottom:0;mso-position-horizontal:absolute;mso-position-horizontal-relative:text;mso-position-vertical:absolute;mso-position-vertical-relative:text;mso-width-percent:0;mso-height-percent:0;mso-width-relative:margin;mso-height-relative:margin;v-text-anchor:top" o:gfxdata="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" fillcolor="white [3201]" strokeweight=".5pt">
+              <v:shape w14:anchorId="04D594B8" id="Text Box 9" o:spid="_x0000_s1036" type="#_x0000_t202" style="position:absolute;margin-left:6pt;margin-top:14.2pt;width:92.25pt;height:21.75pt;z-index:251675648;visibility:visible;mso-wrap-style:square;mso-width-percent:0;mso-height-percent:0;mso-wrap-distance-left:9pt;mso-wrap-distance-top:0;mso-wrap-distance-right:9pt;mso-wrap-distance-bottom:0;mso-position-horizontal:absolute;mso-position-horizontal-relative:text;mso-position-vertical:absolute;mso-position-vertical-relative:text;mso-width-percent:0;mso-height-percent:0;mso-width-relative:margin;mso-height-relative:margin;v-text-anchor:top" o:gfxdata="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" fillcolor="white [3201]" strokeweight=".5pt">
                 <v:textbox>
                   <w:txbxContent>
                     <w:p>
                       <w:r>
-                        <w:t xml:space="preserve">Web </w:t>
-                      </w:r>
-                      <w:r>
-                        <w:t>Application</w:t>
+                        <w:t>Web Application</w:t>
                       </w:r>
                     </w:p>
                   </w:txbxContent>
@@ -1300,6 +1746,210 @@
         </w:rPr>
       </w:pPr>
     </w:p>
+    <w:p>
+      <w:r>
+        <w:rPr>
+          <w:noProof/>
+        </w:rPr>
+        <mc:AlternateContent>
+          <mc:Choice Requires="wps">
+            <w:drawing>
+              <wp:anchor distT="0" distB="0" distL="114300" distR="114300" simplePos="0" relativeHeight="251696128" behindDoc="0" locked="0" layoutInCell="1" allowOverlap="1" wp14:anchorId="459D3F6A" wp14:editId="649ACE81">
+                <wp:simplePos x="0" y="0"/>
+                <wp:positionH relativeFrom="column">
+                  <wp:posOffset>4495800</wp:posOffset>
+                </wp:positionH>
+                <wp:positionV relativeFrom="paragraph">
+                  <wp:posOffset>153670</wp:posOffset>
+                </wp:positionV>
+                <wp:extent cx="2057400" cy="628650"/>
+                <wp:effectExtent l="0" t="0" r="19050" b="19050"/>
+                <wp:wrapNone/>
+                <wp:docPr id="23" name="Text Box 23"/>
+                <wp:cNvGraphicFramePr/>
+                <a:graphic xmlns:a="http://schemas.openxmlformats.org/drawingml/2006/main">
+                  <a:graphicData uri="http://schemas.microsoft.com/office/word/2010/wordprocessingShape">
+                    <wps:wsp>
+                      <wps:cNvSpPr txBox="1"/>
+                      <wps:spPr>
+                        <a:xfrm>
+                          <a:off x="0" y="0"/>
+                          <a:ext cx="2057400" cy="628650"/>
+                        </a:xfrm>
+                        <a:prstGeom prst="rect">
+                          <a:avLst/>
+                        </a:prstGeom>
+                        <a:solidFill>
+                          <a:schemeClr val="lt1"/>
+                        </a:solidFill>
+                        <a:ln w="6350">
+                          <a:solidFill>
+                            <a:prstClr val="black"/>
+                          </a:solidFill>
+                        </a:ln>
+                      </wps:spPr>
+                      <wps:txbx>
+                        <w:txbxContent>
+                          <w:p>
+                            <w:r>
+                              <w:t xml:space="preserve">(BOTH) </w:t>
+                            </w:r>
+                            <w:r>
+                              <w:t>Managing SQL Servers and SQL queries for data and information in database</w:t>
+                            </w:r>
+                          </w:p>
+                        </w:txbxContent>
+                      </wps:txbx>
+                      <wps:bodyPr rot="0" spcFirstLastPara="0" vertOverflow="overflow" horzOverflow="overflow" vert="horz" wrap="square" lIns="91440" tIns="45720" rIns="91440" bIns="45720" numCol="1" spcCol="0" rtlCol="0" fromWordArt="0" anchor="t" anchorCtr="0" forceAA="0" compatLnSpc="1">
+                        <a:prstTxWarp prst="textNoShape">
+                          <a:avLst/>
+                        </a:prstTxWarp>
+                        <a:noAutofit/>
+                      </wps:bodyPr>
+                    </wps:wsp>
+                  </a:graphicData>
+                </a:graphic>
+                <wp14:sizeRelH relativeFrom="margin">
+                  <wp14:pctWidth>0</wp14:pctWidth>
+                </wp14:sizeRelH>
+                <wp14:sizeRelV relativeFrom="margin">
+                  <wp14:pctHeight>0</wp14:pctHeight>
+                </wp14:sizeRelV>
+              </wp:anchor>
+            </w:drawing>
+          </mc:Choice>
+          <mc:Fallback>
+            <w:pict>
+              <v:shape w14:anchorId="459D3F6A" id="Text Box 23" o:spid="_x0000_s1037" type="#_x0000_t202" style="position:absolute;margin-left:354pt;margin-top:12.1pt;width:162pt;height:49.5pt;z-index:251696128;visibility:visible;mso-wrap-style:square;mso-width-percent:0;mso-height-percent:0;mso-wrap-distance-left:9pt;mso-wrap-distance-top:0;mso-wrap-distance-right:9pt;mso-wrap-distance-bottom:0;mso-position-horizontal:absolute;mso-position-horizontal-relative:text;mso-position-vertical:absolute;mso-position-vertical-relative:text;mso-width-percent:0;mso-height-percent:0;mso-width-relative:margin;mso-height-relative:margin;v-text-anchor:top" o:gfxdata="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" fillcolor="white [3201]" strokeweight=".5pt">
+                <v:textbox>
+                  <w:txbxContent>
+                    <w:p>
+                      <w:r>
+                        <w:t xml:space="preserve">(BOTH) </w:t>
+                      </w:r>
+                      <w:r>
+                        <w:t>Managing SQL Servers and SQL queries for data and information in database</w:t>
+                      </w:r>
+                    </w:p>
+                  </w:txbxContent>
+                </v:textbox>
+              </v:shape>
+            </w:pict>
+          </mc:Fallback>
+        </mc:AlternateContent>
+      </w:r>
+      <w:r>
+        <w:rPr>
+          <w:noProof/>
+        </w:rPr>
+        <mc:AlternateContent>
+          <mc:Choice Requires="wps">
+            <w:drawing>
+              <wp:anchor distT="0" distB="0" distL="114300" distR="114300" simplePos="0" relativeHeight="251687936" behindDoc="0" locked="0" layoutInCell="1" allowOverlap="1" wp14:anchorId="08A25003" wp14:editId="11F7EAF9">
+                <wp:simplePos x="0" y="0"/>
+                <wp:positionH relativeFrom="column">
+                  <wp:posOffset>1885950</wp:posOffset>
+                </wp:positionH>
+                <wp:positionV relativeFrom="paragraph">
+                  <wp:posOffset>134620</wp:posOffset>
+                </wp:positionV>
+                <wp:extent cx="1200150" cy="485775"/>
+                <wp:effectExtent l="0" t="0" r="19050" b="28575"/>
+                <wp:wrapNone/>
+                <wp:docPr id="19" name="Text Box 19"/>
+                <wp:cNvGraphicFramePr/>
+                <a:graphic xmlns:a="http://schemas.openxmlformats.org/drawingml/2006/main">
+                  <a:graphicData uri="http://schemas.microsoft.com/office/word/2010/wordprocessingShape">
+                    <wps:wsp>
+                      <wps:cNvSpPr txBox="1"/>
+                      <wps:spPr>
+                        <a:xfrm>
+                          <a:off x="0" y="0"/>
+                          <a:ext cx="1200150" cy="485775"/>
+                        </a:xfrm>
+                        <a:prstGeom prst="rect">
+                          <a:avLst/>
+                        </a:prstGeom>
+                        <a:solidFill>
+                          <a:schemeClr val="lt1"/>
+                        </a:solidFill>
+                        <a:ln w="6350">
+                          <a:solidFill>
+                            <a:prstClr val="black"/>
+                          </a:solidFill>
+                        </a:ln>
+                      </wps:spPr>
+                      <wps:txbx>
+                        <w:txbxContent>
+                          <w:p>
+                            <w:r>
+                              <w:t>HTTP Re</w:t>
+                            </w:r>
+                            <w:r>
+                              <w:t>sponse</w:t>
+                            </w:r>
+                            <w:r>
+                              <w:t xml:space="preserve"> </w:t>
+                            </w:r>
+                            <w:r>
+                              <w:t>from</w:t>
+                            </w:r>
+                            <w:r>
+                              <w:t xml:space="preserve"> Web Server</w:t>
+                            </w:r>
+                          </w:p>
+                        </w:txbxContent>
+                      </wps:txbx>
+                      <wps:bodyPr rot="0" spcFirstLastPara="0" vertOverflow="overflow" horzOverflow="overflow" vert="horz" wrap="square" lIns="91440" tIns="45720" rIns="91440" bIns="45720" numCol="1" spcCol="0" rtlCol="0" fromWordArt="0" anchor="t" anchorCtr="0" forceAA="0" compatLnSpc="1">
+                        <a:prstTxWarp prst="textNoShape">
+                          <a:avLst/>
+                        </a:prstTxWarp>
+                        <a:noAutofit/>
+                      </wps:bodyPr>
+                    </wps:wsp>
+                  </a:graphicData>
+                </a:graphic>
+                <wp14:sizeRelH relativeFrom="margin">
+                  <wp14:pctWidth>0</wp14:pctWidth>
+                </wp14:sizeRelH>
+                <wp14:sizeRelV relativeFrom="margin">
+                  <wp14:pctHeight>0</wp14:pctHeight>
+                </wp14:sizeRelV>
+              </wp:anchor>
+            </w:drawing>
+          </mc:Choice>
+          <mc:Fallback>
+            <w:pict>
+              <v:shape w14:anchorId="08A25003" id="Text Box 19" o:spid="_x0000_s1038" type="#_x0000_t202" style="position:absolute;margin-left:148.5pt;margin-top:10.6pt;width:94.5pt;height:38.25pt;z-index:251687936;visibility:visible;mso-wrap-style:square;mso-width-percent:0;mso-height-percent:0;mso-wrap-distance-left:9pt;mso-wrap-distance-top:0;mso-wrap-distance-right:9pt;mso-wrap-distance-bottom:0;mso-position-horizontal:absolute;mso-position-horizontal-relative:text;mso-position-vertical:absolute;mso-position-vertical-relative:text;mso-width-percent:0;mso-height-percent:0;mso-width-relative:margin;mso-height-relative:margin;v-text-anchor:top" o:gfxdata="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" fillcolor="white [3201]" strokeweight=".5pt">
+                <v:textbox>
+                  <w:txbxContent>
+                    <w:p>
+                      <w:r>
+                        <w:t>HTTP Re</w:t>
+                      </w:r>
+                      <w:r>
+                        <w:t>sponse</w:t>
+                      </w:r>
+                      <w:r>
+                        <w:t xml:space="preserve"> </w:t>
+                      </w:r>
+                      <w:r>
+                        <w:t>from</w:t>
+                      </w:r>
+                      <w:r>
+                        <w:t xml:space="preserve"> Web Server</w:t>
+                      </w:r>
+                    </w:p>
+                  </w:txbxContent>
+                </v:textbox>
+              </v:shape>
+            </w:pict>
+          </mc:Fallback>
+        </mc:AlternateContent>
+      </w:r>
+    </w:p>
+    <w:p/>
+    <w:p/>
     <w:p/>
     <w:p>
       <w:r>
@@ -1320,6 +1970,8 @@
       <w:r>
         <w:t xml:space="preserve"> physical diagram model of the following logical diagram. </w:t>
       </w:r>
+      <w:bookmarkStart w:id="1" w:name="_GoBack"/>
+      <w:bookmarkEnd w:id="1"/>
     </w:p>
     <w:sectPr>
       <w:pgSz w:w="12240" w:h="15840"/>

</xml_diff>